<commit_message>
that's it with ex3
</commit_message>
<xml_diff>
--- a/03/CP_Series_03_TahaSukruKarabacakoglu.docx
+++ b/03/CP_Series_03_TahaSukruKarabacakoglu.docx
@@ -354,6 +354,26 @@
         <w:rPr>
           <w:rFonts w:ascii="Times New Roman" w:hAnsi="Times New Roman" w:cs="Times New Roman"/>
         </w:rPr>
+        <w:tab/>
+        <w:t>You open radio and it starts at the highest frequency then you click scan, it locks into a channel in the middle then you click scan again and it reaches to the end of the frequency.</w:t>
+      </w:r>
+      <w:r>
+        <w:rPr>
+          <w:rFonts w:ascii="Times New Roman" w:hAnsi="Times New Roman" w:cs="Times New Roman"/>
+        </w:rPr>
+        <w:t xml:space="preserve"> From the end, you can click on reset and re-scan.</w:t>
+      </w:r>
+    </w:p>
+    <w:p>
+      <w:pPr>
+        <w:rPr>
+          <w:rFonts w:ascii="Times New Roman" w:hAnsi="Times New Roman" w:cs="Times New Roman"/>
+        </w:rPr>
+      </w:pPr>
+      <w:r>
+        <w:rPr>
+          <w:rFonts w:ascii="Times New Roman" w:hAnsi="Times New Roman" w:cs="Times New Roman"/>
+        </w:rPr>
         <w:t>RADIO = (on -&gt; ON),</w:t>
       </w:r>
     </w:p>
@@ -447,24 +467,25 @@
         <w:rPr>
           <w:rFonts w:ascii="Times New Roman" w:hAnsi="Times New Roman" w:cs="Times New Roman"/>
         </w:rPr>
-        <w:t>Producer = ( push[0] -&gt; push[1] -&gt; Producer ).</w:t>
-      </w:r>
-    </w:p>
-    <w:p>
-      <w:pPr>
-        <w:rPr>
-          <w:rFonts w:ascii="Times New Roman" w:hAnsi="Times New Roman" w:cs="Times New Roman"/>
-        </w:rPr>
-      </w:pPr>
-      <w:r>
-        <w:rPr>
-          <w:rFonts w:ascii="Times New Roman" w:hAnsi="Times New Roman" w:cs="Times New Roman"/>
-        </w:rPr>
-        <w:t>Consumer = ( pop[0] -&gt; pop[1] -&gt; Consumer ).</w:t>
-      </w:r>
-    </w:p>
-    <w:p>
-      <w:pPr>
+        <w:t>Producer = ( push[0] -&gt; Producer | push[1] -&gt; Producer ).</w:t>
+      </w:r>
+    </w:p>
+    <w:p>
+      <w:pPr>
+        <w:rPr>
+          <w:rFonts w:ascii="Times New Roman" w:hAnsi="Times New Roman" w:cs="Times New Roman"/>
+        </w:rPr>
+      </w:pPr>
+      <w:r>
+        <w:rPr>
+          <w:rFonts w:ascii="Times New Roman" w:hAnsi="Times New Roman" w:cs="Times New Roman"/>
+        </w:rPr>
+        <w:t>Consumer = ( pop[0] -&gt; Consumer | pop[1] -&gt; Consumer ).</w:t>
+      </w:r>
+    </w:p>
+    <w:p>
+      <w:pPr>
+        <w:jc w:val="both"/>
         <w:rPr>
           <w:rFonts w:ascii="Times New Roman" w:hAnsi="Times New Roman" w:cs="Times New Roman"/>
         </w:rPr>
@@ -474,6 +495,88 @@
           <w:rFonts w:ascii="Times New Roman" w:hAnsi="Times New Roman" w:cs="Times New Roman"/>
         </w:rPr>
         <w:t>||Process = ( Stack || Producer || Consumer ).</w:t>
+      </w:r>
+    </w:p>
+    <w:p>
+      <w:pPr>
+        <w:ind w:firstLine="708"/>
+        <w:jc w:val="both"/>
+        <w:rPr>
+          <w:rFonts w:ascii="Times New Roman" w:hAnsi="Times New Roman" w:cs="Times New Roman"/>
+        </w:rPr>
+      </w:pPr>
+      <w:r>
+        <w:rPr>
+          <w:rFonts w:ascii="Times New Roman" w:hAnsi="Times New Roman" w:cs="Times New Roman"/>
+        </w:rPr>
+        <w:lastRenderedPageBreak/>
+        <w:t>I couldn’t manage to implement slot sizes of stack. Overall, my idea is you can pop only whatever you push (</w:t>
+      </w:r>
+      <w:r>
+        <w:rPr>
+          <w:rFonts w:ascii="Times New Roman" w:hAnsi="Times New Roman" w:cs="Times New Roman"/>
+        </w:rPr>
+        <w:t>push[v:0..N] -&gt;pop[v] -&gt;Stack</w:t>
+      </w:r>
+      <w:r>
+        <w:rPr>
+          <w:rFonts w:ascii="Times New Roman" w:hAnsi="Times New Roman" w:cs="Times New Roman"/>
+        </w:rPr>
+        <w:t xml:space="preserve">), and you can make twice of these because you have two slots. </w:t>
+      </w:r>
+      <w:r>
+        <w:rPr>
+          <w:rFonts w:ascii="Times New Roman" w:hAnsi="Times New Roman" w:cs="Times New Roman"/>
+        </w:rPr>
+        <w:t>(</w:t>
+      </w:r>
+      <w:r>
+        <w:rPr>
+          <w:rFonts w:ascii="Times New Roman" w:hAnsi="Times New Roman" w:cs="Times New Roman"/>
+        </w:rPr>
+        <w:t>push[v:0..N] -&gt;pop[v] -&gt;Stack | push[v:0..N] -&gt;pop[v] -&gt;Stack</w:t>
+      </w:r>
+      <w:r>
+        <w:rPr>
+          <w:rFonts w:ascii="Times New Roman" w:hAnsi="Times New Roman" w:cs="Times New Roman"/>
+        </w:rPr>
+        <w:t>). If you push more than twice,then  stack can throw an error (</w:t>
+      </w:r>
+      <w:r>
+        <w:rPr>
+          <w:rFonts w:ascii="Times New Roman" w:hAnsi="Times New Roman" w:cs="Times New Roman"/>
+        </w:rPr>
+        <w:t>push[v:0..N] -&gt; ERROR</w:t>
+      </w:r>
+      <w:r>
+        <w:rPr>
+          <w:rFonts w:ascii="Times New Roman" w:hAnsi="Times New Roman" w:cs="Times New Roman"/>
+        </w:rPr>
+        <w:t>) or if you pop before you push, then it can throw an</w:t>
+      </w:r>
+      <w:r>
+        <w:rPr>
+          <w:rFonts w:ascii="Times New Roman" w:hAnsi="Times New Roman" w:cs="Times New Roman"/>
+        </w:rPr>
+        <w:t>other</w:t>
+      </w:r>
+      <w:r>
+        <w:rPr>
+          <w:rFonts w:ascii="Times New Roman" w:hAnsi="Times New Roman" w:cs="Times New Roman"/>
+        </w:rPr>
+        <w:t xml:space="preserve"> error(</w:t>
+      </w:r>
+      <w:r>
+        <w:rPr>
+          <w:rFonts w:ascii="Times New Roman" w:hAnsi="Times New Roman" w:cs="Times New Roman"/>
+        </w:rPr>
+        <w:t>pop[v:0..N] -&gt; ERROR</w:t>
+      </w:r>
+      <w:r>
+        <w:rPr>
+          <w:rFonts w:ascii="Times New Roman" w:hAnsi="Times New Roman" w:cs="Times New Roman"/>
+        </w:rPr>
+        <w:t>).</w:t>
       </w:r>
     </w:p>
     <w:sectPr>
@@ -2239,7 +2342,7 @@
 </file>
 
 <file path=customXml/itemProps1.xml><?xml version="1.0" encoding="utf-8"?>
-<ds:datastoreItem xmlns:ds="http://schemas.openxmlformats.org/officeDocument/2006/customXml" ds:itemID="{A17F263A-2624-43EE-8A57-B00BC9DB9BA9}">
+<ds:datastoreItem xmlns:ds="http://schemas.openxmlformats.org/officeDocument/2006/customXml" ds:itemID="{566DBC1B-0898-4003-9546-46F1D3FB0B48}">
   <ds:schemaRefs>
     <ds:schemaRef ds:uri="http://schemas.openxmlformats.org/officeDocument/2006/bibliography"/>
   </ds:schemaRefs>

</xml_diff>